<commit_message>
[minor] Ex14: fix typo
</commit_message>
<xml_diff>
--- a/files/Ex14_отчёт.docx
+++ b/files/Ex14_отчёт.docx
@@ -1,6 +1,6 @@
 
 <file path=word/document.xml><?xml version="1.0" encoding="utf-8"?>
-<w:document xmlns:wpc="http://schemas.microsoft.com/office/word/2010/wordprocessingCanvas" xmlns:cx="http://schemas.microsoft.com/office/drawing/2014/chartex" xmlns:cx1="http://schemas.microsoft.com/office/drawing/2015/9/8/chartex" xmlns:cx2="http://schemas.microsoft.com/office/drawing/2015/10/21/chartex" xmlns:cx3="http://schemas.microsoft.com/office/drawing/2016/5/9/chartex" xmlns:cx4="http://schemas.microsoft.com/office/drawing/2016/5/10/chartex" xmlns:cx5="http://schemas.microsoft.com/office/drawing/2016/5/11/chartex" xmlns:cx6="http://schemas.microsoft.com/office/drawing/2016/5/12/chartex" xmlns:cx7="http://schemas.microsoft.com/office/drawing/2016/5/13/chartex" xmlns:cx8="http://schemas.microsoft.com/office/drawing/2016/5/14/chartex" xmlns:mc="http://schemas.openxmlformats.org/markup-compatibility/2006" xmlns:aink="http://schemas.microsoft.com/office/drawing/2016/ink" xmlns:am3d="http://schemas.microsoft.com/office/drawing/2017/model3d" xmlns:o="urn:schemas-microsoft-com:office:office" xmlns:r="http://schemas.openxmlformats.org/officeDocument/2006/relationships" xmlns:m="http://schemas.openxmlformats.org/officeDocument/2006/math" xmlns:v="urn:schemas-microsoft-com:vml" xmlns:wp14="http://schemas.microsoft.com/office/word/2010/wordprocessingDrawing" xmlns:wp="http://schemas.openxmlformats.org/drawingml/2006/wordprocessingDrawing" xmlns:w10="urn:schemas-microsoft-com:office:word" xmlns:w="http://schemas.openxmlformats.org/wordprocessingml/2006/main" xmlns:w14="http://schemas.microsoft.com/office/word/2010/wordml" xmlns:w15="http://schemas.microsoft.com/office/word/2012/wordml" xmlns:w16cex="http://schemas.microsoft.com/office/word/2018/wordml/cex" xmlns:w16cid="http://schemas.microsoft.com/office/word/2016/wordml/cid" xmlns:w16="http://schemas.microsoft.com/office/word/2018/wordml" xmlns:w16sdtdh="http://schemas.microsoft.com/office/word/2020/wordml/sdtdatahash" xmlns:w16se="http://schemas.microsoft.com/office/word/2015/wordml/symex" xmlns:wpg="http://schemas.microsoft.com/office/word/2010/wordprocessingGroup" xmlns:wpi="http://schemas.microsoft.com/office/word/2010/wordprocessingInk" xmlns:wne="http://schemas.microsoft.com/office/word/2006/wordml" xmlns:wps="http://schemas.microsoft.com/office/word/2010/wordprocessingShape" mc:Ignorable="w14 w15 w16se w16cid w16 w16cex w16sdtdh wp14">
+<w:document xmlns:wpc="http://schemas.microsoft.com/office/word/2010/wordprocessingCanvas" xmlns:cx="http://schemas.microsoft.com/office/drawing/2014/chartex" xmlns:cx1="http://schemas.microsoft.com/office/drawing/2015/9/8/chartex" xmlns:cx2="http://schemas.microsoft.com/office/drawing/2015/10/21/chartex" xmlns:cx3="http://schemas.microsoft.com/office/drawing/2016/5/9/chartex" xmlns:cx4="http://schemas.microsoft.com/office/drawing/2016/5/10/chartex" xmlns:cx5="http://schemas.microsoft.com/office/drawing/2016/5/11/chartex" xmlns:cx6="http://schemas.microsoft.com/office/drawing/2016/5/12/chartex" xmlns:cx7="http://schemas.microsoft.com/office/drawing/2016/5/13/chartex" xmlns:cx8="http://schemas.microsoft.com/office/drawing/2016/5/14/chartex" xmlns:mc="http://schemas.openxmlformats.org/markup-compatibility/2006" xmlns:aink="http://schemas.microsoft.com/office/drawing/2016/ink" xmlns:am3d="http://schemas.microsoft.com/office/drawing/2017/model3d" xmlns:o="urn:schemas-microsoft-com:office:office" xmlns:oel="http://schemas.microsoft.com/office/2019/extlst" xmlns:r="http://schemas.openxmlformats.org/officeDocument/2006/relationships" xmlns:m="http://schemas.openxmlformats.org/officeDocument/2006/math" xmlns:v="urn:schemas-microsoft-com:vml" xmlns:wp14="http://schemas.microsoft.com/office/word/2010/wordprocessingDrawing" xmlns:wp="http://schemas.openxmlformats.org/drawingml/2006/wordprocessingDrawing" xmlns:w10="urn:schemas-microsoft-com:office:word" xmlns:w="http://schemas.openxmlformats.org/wordprocessingml/2006/main" xmlns:w14="http://schemas.microsoft.com/office/word/2010/wordml" xmlns:w15="http://schemas.microsoft.com/office/word/2012/wordml" xmlns:w16cex="http://schemas.microsoft.com/office/word/2018/wordml/cex" xmlns:w16cid="http://schemas.microsoft.com/office/word/2016/wordml/cid" xmlns:w16="http://schemas.microsoft.com/office/word/2018/wordml" xmlns:w16du="http://schemas.microsoft.com/office/word/2023/wordml/word16du" xmlns:w16sdtdh="http://schemas.microsoft.com/office/word/2020/wordml/sdtdatahash" xmlns:w16se="http://schemas.microsoft.com/office/word/2015/wordml/symex" xmlns:wpg="http://schemas.microsoft.com/office/word/2010/wordprocessingGroup" xmlns:wpi="http://schemas.microsoft.com/office/word/2010/wordprocessingInk" xmlns:wne="http://schemas.microsoft.com/office/word/2006/wordml" xmlns:wps="http://schemas.microsoft.com/office/word/2010/wordprocessingShape" mc:Ignorable="w14 w15 w16se w16cid w16 w16cex w16sdtdh w16du wp14">
   <w:body>
     <w:p>
       <w:pPr>
@@ -51,26 +51,183 @@
       <w:pPr>
         <w:rPr>
           <w:b/>
-        </w:rPr>
-      </w:pPr>
-    </w:p>
-    <w:p>
-      <w:pPr>
-        <w:rPr>
-          <w:b/>
-        </w:rPr>
-      </w:pPr>
-      <w:r>
-        <w:rPr>
-          <w:b/>
-        </w:rPr>
-        <w:t xml:space="preserve">Скриншот 1: Результат </w:t>
+          <w:lang w:val="ru-RU"/>
+        </w:rPr>
+      </w:pPr>
+    </w:p>
+    <w:p>
+      <w:pPr>
+        <w:rPr>
+          <w:b/>
+        </w:rPr>
+      </w:pPr>
+      <w:r>
+        <w:rPr>
+          <w:b/>
+        </w:rPr>
+        <w:t xml:space="preserve">Снимок экрана №1: успешное распознавание адреса сервисом </w:t>
       </w:r>
       <w:proofErr w:type="spellStart"/>
       <w:r>
         <w:rPr>
           <w:b/>
         </w:rPr>
+        <w:t>Nominatim</w:t>
+      </w:r>
+      <w:proofErr w:type="spellEnd"/>
+      <w:r>
+        <w:rPr>
+          <w:b/>
+        </w:rPr>
+        <w:t xml:space="preserve"> (в</w:t>
+      </w:r>
+      <w:r>
+        <w:rPr>
+          <w:b/>
+          <w:lang w:val="ru-RU"/>
+        </w:rPr>
+        <w:t> </w:t>
+      </w:r>
+      <w:r>
+        <w:rPr>
+          <w:b/>
+        </w:rPr>
+        <w:t>ответ на запрос выводится правильный дом)</w:t>
+      </w:r>
+    </w:p>
+    <w:p>
+      <w:pPr>
+        <w:rPr>
+          <w:i/>
+          <w:lang w:val="ru-RU"/>
+        </w:rPr>
+      </w:pPr>
+    </w:p>
+    <w:p>
+      <w:pPr>
+        <w:rPr>
+          <w:i/>
+        </w:rPr>
+      </w:pPr>
+      <w:r>
+        <w:rPr>
+          <w:i/>
+        </w:rPr>
+        <w:t>Вставьте рисунок вместо этого текста…</w:t>
+      </w:r>
+    </w:p>
+    <w:p>
+      <w:pPr>
+        <w:rPr>
+          <w:b/>
+          <w:lang w:val="ru-RU"/>
+        </w:rPr>
+      </w:pPr>
+    </w:p>
+    <w:p>
+      <w:pPr>
+        <w:rPr>
+          <w:b/>
+          <w:lang w:val="ru-RU"/>
+        </w:rPr>
+      </w:pPr>
+      <w:r>
+        <w:rPr>
+          <w:b/>
+        </w:rPr>
+        <w:t>Снимок экрана №2: неточное или неполное распознавание адреса (в ответ на запрос выводится улица, или неправильный дом, или правильный адрес, но в другом населённом пункте)</w:t>
+      </w:r>
+    </w:p>
+    <w:p>
+      <w:pPr>
+        <w:rPr>
+          <w:b/>
+          <w:lang w:val="ru-RU"/>
+        </w:rPr>
+      </w:pPr>
+    </w:p>
+    <w:p>
+      <w:pPr>
+        <w:rPr>
+          <w:i/>
+        </w:rPr>
+      </w:pPr>
+      <w:r>
+        <w:rPr>
+          <w:i/>
+        </w:rPr>
+        <w:t>Вставьте рисунок вместо этого текста…</w:t>
+      </w:r>
+    </w:p>
+    <w:p>
+      <w:pPr>
+        <w:rPr>
+          <w:b/>
+          <w:lang w:val="ru-RU"/>
+        </w:rPr>
+      </w:pPr>
+    </w:p>
+    <w:p>
+      <w:pPr>
+        <w:rPr>
+          <w:b/>
+          <w:lang w:val="ru-RU"/>
+        </w:rPr>
+      </w:pPr>
+      <w:r>
+        <w:rPr>
+          <w:b/>
+        </w:rPr>
+        <w:t>Снимок экрана №3: полностью неудачная попытка распознавания (пустая выдача)</w:t>
+      </w:r>
+    </w:p>
+    <w:p>
+      <w:pPr>
+        <w:rPr>
+          <w:b/>
+          <w:lang w:val="ru-RU"/>
+        </w:rPr>
+      </w:pPr>
+    </w:p>
+    <w:p>
+      <w:pPr>
+        <w:rPr>
+          <w:i/>
+          <w:lang w:val="ru-RU"/>
+        </w:rPr>
+      </w:pPr>
+      <w:r>
+        <w:rPr>
+          <w:i/>
+        </w:rPr>
+        <w:t>Вставьте рисунок вместо этого текста…</w:t>
+      </w:r>
+    </w:p>
+    <w:p>
+      <w:pPr>
+        <w:rPr>
+          <w:b/>
+        </w:rPr>
+      </w:pPr>
+    </w:p>
+    <w:p>
+      <w:pPr>
+        <w:rPr>
+          <w:b/>
+          <w:lang w:val="ru-RU"/>
+        </w:rPr>
+      </w:pPr>
+      <w:r>
+        <w:rPr>
+          <w:b/>
+        </w:rPr>
+        <w:t xml:space="preserve">Снимок экрана №4: Результат </w:t>
+      </w:r>
+      <w:proofErr w:type="spellStart"/>
+      <w:r>
+        <w:rPr>
+          <w:b/>
+        </w:rPr>
         <w:t>геокодирования</w:t>
       </w:r>
       <w:proofErr w:type="spellEnd"/>
@@ -85,6 +242,7 @@
       <w:pPr>
         <w:rPr>
           <w:b/>
+          <w:lang w:val="ru-RU"/>
         </w:rPr>
       </w:pPr>
     </w:p>
@@ -112,13 +270,14 @@
       <w:pPr>
         <w:rPr>
           <w:b/>
-        </w:rPr>
-      </w:pPr>
-      <w:r>
-        <w:rPr>
-          <w:b/>
-        </w:rPr>
-        <w:t xml:space="preserve">Скриншот 2: Результат </w:t>
+          <w:lang w:val="ru-RU"/>
+        </w:rPr>
+      </w:pPr>
+      <w:r>
+        <w:rPr>
+          <w:b/>
+        </w:rPr>
+        <w:t xml:space="preserve">Снимок экрана №5: Результат </w:t>
       </w:r>
       <w:proofErr w:type="spellStart"/>
       <w:r>
@@ -139,6 +298,7 @@
       <w:pPr>
         <w:rPr>
           <w:b/>
+          <w:lang w:val="ru-RU"/>
         </w:rPr>
       </w:pPr>
     </w:p>
@@ -166,19 +326,21 @@
       <w:pPr>
         <w:rPr>
           <w:b/>
-        </w:rPr>
-      </w:pPr>
-      <w:r>
-        <w:rPr>
-          <w:b/>
-        </w:rPr>
-        <w:t>Скриншот 3: Ядерная оценка плотности объявлений о продаже недвижимости</w:t>
-      </w:r>
-    </w:p>
-    <w:p>
-      <w:pPr>
-        <w:rPr>
-          <w:b/>
+          <w:lang w:val="ru-RU"/>
+        </w:rPr>
+      </w:pPr>
+      <w:r>
+        <w:rPr>
+          <w:b/>
+        </w:rPr>
+        <w:t>Снимок экрана №6: Ядерная оценка плотности объявлений о продаже недвижимости</w:t>
+      </w:r>
+    </w:p>
+    <w:p>
+      <w:pPr>
+        <w:rPr>
+          <w:b/>
+          <w:lang w:val="ru-RU"/>
         </w:rPr>
       </w:pPr>
     </w:p>
@@ -212,15 +374,37 @@
         <w:rPr>
           <w:b/>
         </w:rPr>
-        <w:t>Рисунок 4: Карта-схема плотности объявлений о продаже недвижимости</w:t>
-      </w:r>
-    </w:p>
-    <w:p>
-      <w:pPr>
-        <w:rPr>
-          <w:b/>
-        </w:rPr>
-      </w:pPr>
+        <w:t xml:space="preserve">Рисунок </w:t>
+      </w:r>
+      <w:r>
+        <w:rPr>
+          <w:b/>
+          <w:lang w:val="ru-RU"/>
+        </w:rPr>
+        <w:t>№7</w:t>
+      </w:r>
+      <w:r>
+        <w:rPr>
+          <w:b/>
+        </w:rPr>
+        <w:t>: Карта-схема плотности объявлений о продаже недвижимости</w:t>
+      </w:r>
+    </w:p>
+    <w:p>
+      <w:pPr>
+        <w:tabs>
+          <w:tab w:val="left" w:pos="3024"/>
+        </w:tabs>
+        <w:rPr>
+          <w:b/>
+        </w:rPr>
+      </w:pPr>
+      <w:r>
+        <w:rPr>
+          <w:b/>
+        </w:rPr>
+        <w:tab/>
+      </w:r>
     </w:p>
     <w:p>
       <w:pPr>
@@ -239,6 +423,14 @@
       <w:pPr>
         <w:rPr>
           <w:b/>
+        </w:rPr>
+      </w:pPr>
+    </w:p>
+    <w:p>
+      <w:pPr>
+        <w:rPr>
+          <w:b/>
+          <w:lang w:val="ru-RU"/>
         </w:rPr>
       </w:pPr>
     </w:p>
@@ -542,7 +734,7 @@
 </file>
 
 <file path=word/endnotes.xml><?xml version="1.0" encoding="utf-8"?>
-<w:endnotes xmlns:wpc="http://schemas.microsoft.com/office/word/2010/wordprocessingCanvas" xmlns:cx="http://schemas.microsoft.com/office/drawing/2014/chartex" xmlns:cx1="http://schemas.microsoft.com/office/drawing/2015/9/8/chartex" xmlns:cx2="http://schemas.microsoft.com/office/drawing/2015/10/21/chartex" xmlns:cx3="http://schemas.microsoft.com/office/drawing/2016/5/9/chartex" xmlns:cx4="http://schemas.microsoft.com/office/drawing/2016/5/10/chartex" xmlns:cx5="http://schemas.microsoft.com/office/drawing/2016/5/11/chartex" xmlns:cx6="http://schemas.microsoft.com/office/drawing/2016/5/12/chartex" xmlns:cx7="http://schemas.microsoft.com/office/drawing/2016/5/13/chartex" xmlns:cx8="http://schemas.microsoft.com/office/drawing/2016/5/14/chartex" xmlns:mc="http://schemas.openxmlformats.org/markup-compatibility/2006" xmlns:aink="http://schemas.microsoft.com/office/drawing/2016/ink" xmlns:am3d="http://schemas.microsoft.com/office/drawing/2017/model3d" xmlns:o="urn:schemas-microsoft-com:office:office" xmlns:r="http://schemas.openxmlformats.org/officeDocument/2006/relationships" xmlns:m="http://schemas.openxmlformats.org/officeDocument/2006/math" xmlns:v="urn:schemas-microsoft-com:vml" xmlns:wp14="http://schemas.microsoft.com/office/word/2010/wordprocessingDrawing" xmlns:wp="http://schemas.openxmlformats.org/drawingml/2006/wordprocessingDrawing" xmlns:w10="urn:schemas-microsoft-com:office:word" xmlns:w="http://schemas.openxmlformats.org/wordprocessingml/2006/main" xmlns:w14="http://schemas.microsoft.com/office/word/2010/wordml" xmlns:w15="http://schemas.microsoft.com/office/word/2012/wordml" xmlns:w16cex="http://schemas.microsoft.com/office/word/2018/wordml/cex" xmlns:w16cid="http://schemas.microsoft.com/office/word/2016/wordml/cid" xmlns:w16="http://schemas.microsoft.com/office/word/2018/wordml" xmlns:w16sdtdh="http://schemas.microsoft.com/office/word/2020/wordml/sdtdatahash" xmlns:w16se="http://schemas.microsoft.com/office/word/2015/wordml/symex" xmlns:wpg="http://schemas.microsoft.com/office/word/2010/wordprocessingGroup" xmlns:wpi="http://schemas.microsoft.com/office/word/2010/wordprocessingInk" xmlns:wne="http://schemas.microsoft.com/office/word/2006/wordml" xmlns:wps="http://schemas.microsoft.com/office/word/2010/wordprocessingShape" mc:Ignorable="w14 w15 w16se w16cid w16 w16cex w16sdtdh wp14">
+<w:endnotes xmlns:wpc="http://schemas.microsoft.com/office/word/2010/wordprocessingCanvas" xmlns:cx="http://schemas.microsoft.com/office/drawing/2014/chartex" xmlns:cx1="http://schemas.microsoft.com/office/drawing/2015/9/8/chartex" xmlns:cx2="http://schemas.microsoft.com/office/drawing/2015/10/21/chartex" xmlns:cx3="http://schemas.microsoft.com/office/drawing/2016/5/9/chartex" xmlns:cx4="http://schemas.microsoft.com/office/drawing/2016/5/10/chartex" xmlns:cx5="http://schemas.microsoft.com/office/drawing/2016/5/11/chartex" xmlns:cx6="http://schemas.microsoft.com/office/drawing/2016/5/12/chartex" xmlns:cx7="http://schemas.microsoft.com/office/drawing/2016/5/13/chartex" xmlns:cx8="http://schemas.microsoft.com/office/drawing/2016/5/14/chartex" xmlns:mc="http://schemas.openxmlformats.org/markup-compatibility/2006" xmlns:aink="http://schemas.microsoft.com/office/drawing/2016/ink" xmlns:am3d="http://schemas.microsoft.com/office/drawing/2017/model3d" xmlns:o="urn:schemas-microsoft-com:office:office" xmlns:oel="http://schemas.microsoft.com/office/2019/extlst" xmlns:r="http://schemas.openxmlformats.org/officeDocument/2006/relationships" xmlns:m="http://schemas.openxmlformats.org/officeDocument/2006/math" xmlns:v="urn:schemas-microsoft-com:vml" xmlns:wp14="http://schemas.microsoft.com/office/word/2010/wordprocessingDrawing" xmlns:wp="http://schemas.openxmlformats.org/drawingml/2006/wordprocessingDrawing" xmlns:w10="urn:schemas-microsoft-com:office:word" xmlns:w="http://schemas.openxmlformats.org/wordprocessingml/2006/main" xmlns:w14="http://schemas.microsoft.com/office/word/2010/wordml" xmlns:w15="http://schemas.microsoft.com/office/word/2012/wordml" xmlns:w16cex="http://schemas.microsoft.com/office/word/2018/wordml/cex" xmlns:w16cid="http://schemas.microsoft.com/office/word/2016/wordml/cid" xmlns:w16="http://schemas.microsoft.com/office/word/2018/wordml" xmlns:w16du="http://schemas.microsoft.com/office/word/2023/wordml/word16du" xmlns:w16sdtdh="http://schemas.microsoft.com/office/word/2020/wordml/sdtdatahash" xmlns:w16se="http://schemas.microsoft.com/office/word/2015/wordml/symex" xmlns:wpg="http://schemas.microsoft.com/office/word/2010/wordprocessingGroup" xmlns:wpi="http://schemas.microsoft.com/office/word/2010/wordprocessingInk" xmlns:wne="http://schemas.microsoft.com/office/word/2006/wordml" xmlns:wps="http://schemas.microsoft.com/office/word/2010/wordprocessingShape" mc:Ignorable="w14 w15 w16se w16cid w16 w16cex w16sdtdh w16du wp14">
   <w:endnote w:type="separator" w:id="-1">
     <w:p>
       <w:pPr>
@@ -567,7 +759,7 @@
 </file>
 
 <file path=word/footnotes.xml><?xml version="1.0" encoding="utf-8"?>
-<w:footnotes xmlns:wpc="http://schemas.microsoft.com/office/word/2010/wordprocessingCanvas" xmlns:cx="http://schemas.microsoft.com/office/drawing/2014/chartex" xmlns:cx1="http://schemas.microsoft.com/office/drawing/2015/9/8/chartex" xmlns:cx2="http://schemas.microsoft.com/office/drawing/2015/10/21/chartex" xmlns:cx3="http://schemas.microsoft.com/office/drawing/2016/5/9/chartex" xmlns:cx4="http://schemas.microsoft.com/office/drawing/2016/5/10/chartex" xmlns:cx5="http://schemas.microsoft.com/office/drawing/2016/5/11/chartex" xmlns:cx6="http://schemas.microsoft.com/office/drawing/2016/5/12/chartex" xmlns:cx7="http://schemas.microsoft.com/office/drawing/2016/5/13/chartex" xmlns:cx8="http://schemas.microsoft.com/office/drawing/2016/5/14/chartex" xmlns:mc="http://schemas.openxmlformats.org/markup-compatibility/2006" xmlns:aink="http://schemas.microsoft.com/office/drawing/2016/ink" xmlns:am3d="http://schemas.microsoft.com/office/drawing/2017/model3d" xmlns:o="urn:schemas-microsoft-com:office:office" xmlns:r="http://schemas.openxmlformats.org/officeDocument/2006/relationships" xmlns:m="http://schemas.openxmlformats.org/officeDocument/2006/math" xmlns:v="urn:schemas-microsoft-com:vml" xmlns:wp14="http://schemas.microsoft.com/office/word/2010/wordprocessingDrawing" xmlns:wp="http://schemas.openxmlformats.org/drawingml/2006/wordprocessingDrawing" xmlns:w10="urn:schemas-microsoft-com:office:word" xmlns:w="http://schemas.openxmlformats.org/wordprocessingml/2006/main" xmlns:w14="http://schemas.microsoft.com/office/word/2010/wordml" xmlns:w15="http://schemas.microsoft.com/office/word/2012/wordml" xmlns:w16cex="http://schemas.microsoft.com/office/word/2018/wordml/cex" xmlns:w16cid="http://schemas.microsoft.com/office/word/2016/wordml/cid" xmlns:w16="http://schemas.microsoft.com/office/word/2018/wordml" xmlns:w16sdtdh="http://schemas.microsoft.com/office/word/2020/wordml/sdtdatahash" xmlns:w16se="http://schemas.microsoft.com/office/word/2015/wordml/symex" xmlns:wpg="http://schemas.microsoft.com/office/word/2010/wordprocessingGroup" xmlns:wpi="http://schemas.microsoft.com/office/word/2010/wordprocessingInk" xmlns:wne="http://schemas.microsoft.com/office/word/2006/wordml" xmlns:wps="http://schemas.microsoft.com/office/word/2010/wordprocessingShape" mc:Ignorable="w14 w15 w16se w16cid w16 w16cex w16sdtdh wp14">
+<w:footnotes xmlns:wpc="http://schemas.microsoft.com/office/word/2010/wordprocessingCanvas" xmlns:cx="http://schemas.microsoft.com/office/drawing/2014/chartex" xmlns:cx1="http://schemas.microsoft.com/office/drawing/2015/9/8/chartex" xmlns:cx2="http://schemas.microsoft.com/office/drawing/2015/10/21/chartex" xmlns:cx3="http://schemas.microsoft.com/office/drawing/2016/5/9/chartex" xmlns:cx4="http://schemas.microsoft.com/office/drawing/2016/5/10/chartex" xmlns:cx5="http://schemas.microsoft.com/office/drawing/2016/5/11/chartex" xmlns:cx6="http://schemas.microsoft.com/office/drawing/2016/5/12/chartex" xmlns:cx7="http://schemas.microsoft.com/office/drawing/2016/5/13/chartex" xmlns:cx8="http://schemas.microsoft.com/office/drawing/2016/5/14/chartex" xmlns:mc="http://schemas.openxmlformats.org/markup-compatibility/2006" xmlns:aink="http://schemas.microsoft.com/office/drawing/2016/ink" xmlns:am3d="http://schemas.microsoft.com/office/drawing/2017/model3d" xmlns:o="urn:schemas-microsoft-com:office:office" xmlns:oel="http://schemas.microsoft.com/office/2019/extlst" xmlns:r="http://schemas.openxmlformats.org/officeDocument/2006/relationships" xmlns:m="http://schemas.openxmlformats.org/officeDocument/2006/math" xmlns:v="urn:schemas-microsoft-com:vml" xmlns:wp14="http://schemas.microsoft.com/office/word/2010/wordprocessingDrawing" xmlns:wp="http://schemas.openxmlformats.org/drawingml/2006/wordprocessingDrawing" xmlns:w10="urn:schemas-microsoft-com:office:word" xmlns:w="http://schemas.openxmlformats.org/wordprocessingml/2006/main" xmlns:w14="http://schemas.microsoft.com/office/word/2010/wordml" xmlns:w15="http://schemas.microsoft.com/office/word/2012/wordml" xmlns:w16cex="http://schemas.microsoft.com/office/word/2018/wordml/cex" xmlns:w16cid="http://schemas.microsoft.com/office/word/2016/wordml/cid" xmlns:w16="http://schemas.microsoft.com/office/word/2018/wordml" xmlns:w16du="http://schemas.microsoft.com/office/word/2023/wordml/word16du" xmlns:w16sdtdh="http://schemas.microsoft.com/office/word/2020/wordml/sdtdatahash" xmlns:w16se="http://schemas.microsoft.com/office/word/2015/wordml/symex" xmlns:wpg="http://schemas.microsoft.com/office/word/2010/wordprocessingGroup" xmlns:wpi="http://schemas.microsoft.com/office/word/2010/wordprocessingInk" xmlns:wne="http://schemas.microsoft.com/office/word/2006/wordml" xmlns:wps="http://schemas.microsoft.com/office/word/2010/wordprocessingShape" mc:Ignorable="w14 w15 w16se w16cid w16 w16cex w16sdtdh w16du wp14">
   <w:footnote w:type="separator" w:id="-1">
     <w:p>
       <w:pPr>
@@ -592,13 +784,13 @@
 </file>
 
 <file path=word/header1.xml><?xml version="1.0" encoding="utf-8"?>
-<w:hdr xmlns:wpc="http://schemas.microsoft.com/office/word/2010/wordprocessingCanvas" xmlns:cx="http://schemas.microsoft.com/office/drawing/2014/chartex" xmlns:cx1="http://schemas.microsoft.com/office/drawing/2015/9/8/chartex" xmlns:cx2="http://schemas.microsoft.com/office/drawing/2015/10/21/chartex" xmlns:cx3="http://schemas.microsoft.com/office/drawing/2016/5/9/chartex" xmlns:cx4="http://schemas.microsoft.com/office/drawing/2016/5/10/chartex" xmlns:cx5="http://schemas.microsoft.com/office/drawing/2016/5/11/chartex" xmlns:cx6="http://schemas.microsoft.com/office/drawing/2016/5/12/chartex" xmlns:cx7="http://schemas.microsoft.com/office/drawing/2016/5/13/chartex" xmlns:cx8="http://schemas.microsoft.com/office/drawing/2016/5/14/chartex" xmlns:mc="http://schemas.openxmlformats.org/markup-compatibility/2006" xmlns:aink="http://schemas.microsoft.com/office/drawing/2016/ink" xmlns:am3d="http://schemas.microsoft.com/office/drawing/2017/model3d" xmlns:o="urn:schemas-microsoft-com:office:office" xmlns:r="http://schemas.openxmlformats.org/officeDocument/2006/relationships" xmlns:m="http://schemas.openxmlformats.org/officeDocument/2006/math" xmlns:v="urn:schemas-microsoft-com:vml" xmlns:wp14="http://schemas.microsoft.com/office/word/2010/wordprocessingDrawing" xmlns:wp="http://schemas.openxmlformats.org/drawingml/2006/wordprocessingDrawing" xmlns:w10="urn:schemas-microsoft-com:office:word" xmlns:w="http://schemas.openxmlformats.org/wordprocessingml/2006/main" xmlns:w14="http://schemas.microsoft.com/office/word/2010/wordml" xmlns:w15="http://schemas.microsoft.com/office/word/2012/wordml" xmlns:w16cex="http://schemas.microsoft.com/office/word/2018/wordml/cex" xmlns:w16cid="http://schemas.microsoft.com/office/word/2016/wordml/cid" xmlns:w16="http://schemas.microsoft.com/office/word/2018/wordml" xmlns:w16sdtdh="http://schemas.microsoft.com/office/word/2020/wordml/sdtdatahash" xmlns:w16se="http://schemas.microsoft.com/office/word/2015/wordml/symex" xmlns:wpg="http://schemas.microsoft.com/office/word/2010/wordprocessingGroup" xmlns:wpi="http://schemas.microsoft.com/office/word/2010/wordprocessingInk" xmlns:wne="http://schemas.microsoft.com/office/word/2006/wordml" xmlns:wps="http://schemas.microsoft.com/office/word/2010/wordprocessingShape" mc:Ignorable="w14 w15 w16se w16cid w16 w16cex w16sdtdh wp14">
+<w:hdr xmlns:wpc="http://schemas.microsoft.com/office/word/2010/wordprocessingCanvas" xmlns:cx="http://schemas.microsoft.com/office/drawing/2014/chartex" xmlns:cx1="http://schemas.microsoft.com/office/drawing/2015/9/8/chartex" xmlns:cx2="http://schemas.microsoft.com/office/drawing/2015/10/21/chartex" xmlns:cx3="http://schemas.microsoft.com/office/drawing/2016/5/9/chartex" xmlns:cx4="http://schemas.microsoft.com/office/drawing/2016/5/10/chartex" xmlns:cx5="http://schemas.microsoft.com/office/drawing/2016/5/11/chartex" xmlns:cx6="http://schemas.microsoft.com/office/drawing/2016/5/12/chartex" xmlns:cx7="http://schemas.microsoft.com/office/drawing/2016/5/13/chartex" xmlns:cx8="http://schemas.microsoft.com/office/drawing/2016/5/14/chartex" xmlns:mc="http://schemas.openxmlformats.org/markup-compatibility/2006" xmlns:aink="http://schemas.microsoft.com/office/drawing/2016/ink" xmlns:am3d="http://schemas.microsoft.com/office/drawing/2017/model3d" xmlns:o="urn:schemas-microsoft-com:office:office" xmlns:oel="http://schemas.microsoft.com/office/2019/extlst" xmlns:r="http://schemas.openxmlformats.org/officeDocument/2006/relationships" xmlns:m="http://schemas.openxmlformats.org/officeDocument/2006/math" xmlns:v="urn:schemas-microsoft-com:vml" xmlns:wp14="http://schemas.microsoft.com/office/word/2010/wordprocessingDrawing" xmlns:wp="http://schemas.openxmlformats.org/drawingml/2006/wordprocessingDrawing" xmlns:w10="urn:schemas-microsoft-com:office:word" xmlns:w="http://schemas.openxmlformats.org/wordprocessingml/2006/main" xmlns:w14="http://schemas.microsoft.com/office/word/2010/wordml" xmlns:w15="http://schemas.microsoft.com/office/word/2012/wordml" xmlns:w16cex="http://schemas.microsoft.com/office/word/2018/wordml/cex" xmlns:w16cid="http://schemas.microsoft.com/office/word/2016/wordml/cid" xmlns:w16="http://schemas.microsoft.com/office/word/2018/wordml" xmlns:w16du="http://schemas.microsoft.com/office/word/2023/wordml/word16du" xmlns:w16sdtdh="http://schemas.microsoft.com/office/word/2020/wordml/sdtdatahash" xmlns:w16se="http://schemas.microsoft.com/office/word/2015/wordml/symex" xmlns:wpg="http://schemas.microsoft.com/office/word/2010/wordprocessingGroup" xmlns:wpi="http://schemas.microsoft.com/office/word/2010/wordprocessingInk" xmlns:wne="http://schemas.microsoft.com/office/word/2006/wordml" xmlns:wps="http://schemas.microsoft.com/office/word/2010/wordprocessingShape" mc:Ignorable="w14 w15 w16se w16cid w16 w16cex w16sdtdh w16du wp14">
   <w:p/>
 </w:hdr>
 </file>
 
 <file path=word/styles.xml><?xml version="1.0" encoding="utf-8"?>
-<w:styles xmlns:mc="http://schemas.openxmlformats.org/markup-compatibility/2006" xmlns:r="http://schemas.openxmlformats.org/officeDocument/2006/relationships" xmlns:w="http://schemas.openxmlformats.org/wordprocessingml/2006/main" xmlns:w14="http://schemas.microsoft.com/office/word/2010/wordml" xmlns:w15="http://schemas.microsoft.com/office/word/2012/wordml" xmlns:w16cex="http://schemas.microsoft.com/office/word/2018/wordml/cex" xmlns:w16cid="http://schemas.microsoft.com/office/word/2016/wordml/cid" xmlns:w16="http://schemas.microsoft.com/office/word/2018/wordml" xmlns:w16sdtdh="http://schemas.microsoft.com/office/word/2020/wordml/sdtdatahash" xmlns:w16se="http://schemas.microsoft.com/office/word/2015/wordml/symex" mc:Ignorable="w14 w15 w16se w16cid w16 w16cex w16sdtdh">
+<w:styles xmlns:mc="http://schemas.openxmlformats.org/markup-compatibility/2006" xmlns:r="http://schemas.openxmlformats.org/officeDocument/2006/relationships" xmlns:w="http://schemas.openxmlformats.org/wordprocessingml/2006/main" xmlns:w14="http://schemas.microsoft.com/office/word/2010/wordml" xmlns:w15="http://schemas.microsoft.com/office/word/2012/wordml" xmlns:w16cex="http://schemas.microsoft.com/office/word/2018/wordml/cex" xmlns:w16cid="http://schemas.microsoft.com/office/word/2016/wordml/cid" xmlns:w16="http://schemas.microsoft.com/office/word/2018/wordml" xmlns:w16du="http://schemas.microsoft.com/office/word/2023/wordml/word16du" xmlns:w16sdtdh="http://schemas.microsoft.com/office/word/2020/wordml/sdtdatahash" xmlns:w16se="http://schemas.microsoft.com/office/word/2015/wordml/symex" mc:Ignorable="w14 w15 w16se w16cid w16 w16cex w16sdtdh w16du">
   <w:docDefaults>
     <w:rPrDefault>
       <w:rPr>
@@ -995,7 +1187,7 @@
   <w:style w:type="paragraph" w:default="1" w:styleId="a">
     <w:name w:val="Normal"/>
     <w:qFormat/>
-    <w:rsid w:val="000627EC"/>
+    <w:rsid w:val="00B333F1"/>
   </w:style>
   <w:style w:type="paragraph" w:styleId="1">
     <w:name w:val="heading 1"/>

</xml_diff>